<commit_message>
commit 26.11.24 update, ord_gen
</commit_message>
<xml_diff>
--- a/шаблон-final.docx
+++ b/шаблон-final.docx
@@ -31,7 +31,7 @@
           <w:b/>
           <w:lang w:val="ru-RU"/>
         </w:rPr>
-        <w:t xml:space="preserve">12334</w:t>
+        <w:t xml:space="preserve">1</w:t>
       </w:r>
     </w:p>
     <w:p>
@@ -150,7 +150,7 @@
         <w:rPr>
           <w:rFonts w:ascii="Times New Roman" w:eastAsia="Times New Roman" w:hAnsi="Times New Roman" w:cs="Times New Roman"/>
         </w:rPr>
-        <w:t xml:space="preserve">16</w:t>
+        <w:t xml:space="preserve">26</w:t>
       </w:r>
       <w:r>
         <w:rPr>
@@ -162,7 +162,7 @@
         <w:rPr>
           <w:rFonts w:ascii="Times New Roman" w:eastAsia="Times New Roman" w:hAnsi="Times New Roman" w:cs="Times New Roman"/>
         </w:rPr>
-        <w:t xml:space="preserve">октября</w:t>
+        <w:t xml:space="preserve">ноября</w:t>
       </w:r>
       <w:r>
         <w:rPr>
@@ -258,7 +258,7 @@
           <w:rFonts w:ascii="Times New Roman" w:eastAsia="Times New Roman" w:hAnsi="Times New Roman" w:cs="Times New Roman"/>
           <w:lang w:val="ru-RU"/>
         </w:rPr>
-        <w:t xml:space="preserve"> Калинина Екатерина Евгеньевна</w:t>
+        <w:t xml:space="preserve"> Сапелкина Ольга Игоревна</w:t>
       </w:r>
       <w:r>
         <w:rPr>
@@ -332,7 +332,7 @@
           <w:rFonts w:ascii="Times New Roman" w:eastAsia="Times New Roman" w:hAnsi="Times New Roman" w:cs="Times New Roman"/>
           <w:lang w:val="ru-RU"/>
         </w:rPr>
-        <w:t xml:space="preserve">Абаназиди Диомидис Артемович</w:t>
+        <w:t xml:space="preserve">Сапелкин Никита Станиславович</w:t>
       </w:r>
       <w:r>
         <w:rPr>
@@ -358,7 +358,7 @@
           <w:rFonts w:ascii="Times New Roman" w:eastAsia="Times New Roman" w:hAnsi="Times New Roman" w:cs="Times New Roman"/>
           <w:lang w:val="ru-RU"/>
         </w:rPr>
-        <w:t xml:space="preserve">2014</w:t>
+        <w:t xml:space="preserve">2024</w:t>
       </w:r>
       <w:r>
         <w:rPr>
@@ -2345,7 +2345,7 @@
                 <w:rFonts w:ascii="Times New Roman" w:eastAsia="Times New Roman" w:hAnsi="Times New Roman" w:cs="Times New Roman"/>
                 <w:lang w:val="ru-RU"/>
               </w:rPr>
-              <w:t xml:space="preserve">Калинина Екатерина Евгеньевна</w:t>
+              <w:t xml:space="preserve">Сапелкина Ольга Игоревна</w:t>
             </w:r>
           </w:p>
           <w:p>
@@ -2377,7 +2377,7 @@
                 <w:rFonts w:ascii="Times New Roman" w:eastAsia="Times New Roman" w:hAnsi="Times New Roman" w:cs="Times New Roman"/>
                 <w:lang w:val="ru-RU"/>
               </w:rPr>
-              <w:t xml:space="preserve">5205 316470 УВД КАО г. Омска 17.05.2006</w:t>
+              <w:t xml:space="preserve">nan</w:t>
             </w:r>
           </w:p>
           <w:p>
@@ -2407,7 +2407,7 @@
                 <w:rFonts w:ascii="Times New Roman" w:eastAsia="Times New Roman" w:hAnsi="Times New Roman" w:cs="Times New Roman"/>
                 <w:lang w:val="ru-RU"/>
               </w:rPr>
-              <w:t xml:space="preserve">г. Омск, ул Ватутина, д 33 к 2 кв 6</w:t>
+              <w:t xml:space="preserve">nan</w:t>
             </w:r>
           </w:p>
           <w:p>
@@ -2445,7 +2445,7 @@
                 <w:rFonts w:ascii="Times New Roman" w:eastAsia="Times New Roman" w:hAnsi="Times New Roman" w:cs="Times New Roman"/>
                 <w:lang w:val="en-US"/>
               </w:rPr>
-              <w:t xml:space="preserve">г. Омск, ул Ватутина, д 33 к 2 кв 6</w:t>
+              <w:t xml:space="preserve">2</w:t>
             </w:r>
           </w:p>
           <w:p>
@@ -2474,7 +2474,7 @@
                 <w:rFonts w:ascii="Times New Roman" w:eastAsia="Times New Roman" w:hAnsi="Times New Roman" w:cs="Times New Roman"/>
                 <w:lang w:val="en-US"/>
               </w:rPr>
-              <w:t xml:space="preserve"> 79131531305.0</w:t>
+              <w:t xml:space="preserve"> 4</w:t>
             </w:r>
           </w:p>
           <w:p>
@@ -2497,7 +2497,7 @@
                 <w:rFonts w:ascii="Times New Roman" w:eastAsia="Times New Roman" w:hAnsi="Times New Roman" w:cs="Times New Roman"/>
                 <w:lang w:val="en-US"/>
               </w:rPr>
-              <w:t xml:space="preserve">-mail: -</w:t>
+              <w:t xml:space="preserve">-mail: r</w:t>
             </w:r>
           </w:p>
           <w:p>
@@ -2583,7 +2583,7 @@
                 <w:rFonts w:ascii="Times New Roman" w:eastAsia="Times New Roman" w:hAnsi="Times New Roman" w:cs="Times New Roman"/>
                 <w:lang w:val="en-US"/>
               </w:rPr>
-              <w:t xml:space="preserve">Калинина Е. Е.</w:t>
+              <w:t xml:space="preserve">Сапелкина О. И.</w:t>
             </w:r>
             <w:r>
               <w:rPr>

</xml_diff>